<commit_message>
Week 1 and hw 1
</commit_message>
<xml_diff>
--- a/01-PythonBasics/homework.docx
+++ b/01-PythonBasics/homework.docx
@@ -31,16 +31,22 @@
     <w:p>
       <w:pPr>
         <w:rPr>
+          <w:rtl/>
+        </w:rPr>
+      </w:pPr>
+      <w:r>
+        <w:rPr>
           <w:rFonts w:hint="cs"/>
           <w:rtl/>
         </w:rPr>
-      </w:pPr>
+        <w:t>משקל המטלה = 4 נקודות. כל שאלה = נקודה אחת.</w:t>
+      </w:r>
       <w:r>
         <w:rPr>
           <w:rFonts w:hint="cs"/>
           <w:rtl/>
         </w:rPr>
-        <w:t>משקל המטלה = 4 נקודות. כל שאלה = נקודה אחת.</w:t>
+        <w:t xml:space="preserve"> אפשר לענות על חלק מהשאלות ולקבל ניקוד חלקי.</w:t>
       </w:r>
     </w:p>
     <w:p>
@@ -86,13 +92,7 @@
         <w:rPr>
           <w:rtl/>
         </w:rPr>
-        <w:t xml:space="preserve"> של הפונקציה. אם הסוגים לא מתאימים, </w:t>
-      </w:r>
-      <w:r>
-        <w:rPr>
-          <w:rtl/>
-        </w:rPr>
-        <w:t xml:space="preserve">יש לזרוק חריגה (אם לחלק מהארגומנטים אין </w:t>
+        <w:t xml:space="preserve"> של הפונקציה. אם הסוגים לא מתאימים, יש לזרוק חריגה (אם לחלק מהארגומנטים אין </w:t>
       </w:r>
       <w:r>
         <w:t>annotation</w:t>
@@ -159,23 +159,18 @@
       </w:r>
     </w:p>
     <w:p>
-      <w:r>
-        <w:rPr>
-          <w:rtl/>
-        </w:rPr>
-        <w:t xml:space="preserve">הדגימו ובדקו את הפתרון </w:t>
-      </w:r>
-      <w:r>
-        <w:rPr>
-          <w:rtl/>
-        </w:rPr>
-        <w:t>שלכם</w:t>
-      </w:r>
-      <w:r>
-        <w:rPr>
-          <w:rtl/>
-        </w:rPr>
-        <w:t>.</w:t>
+      <w:pPr>
+        <w:rPr>
+          <w:rFonts w:hint="cs"/>
+          <w:rtl/>
+        </w:rPr>
+      </w:pPr>
+      <w:r>
+        <w:rPr>
+          <w:rFonts w:hint="cs"/>
+          <w:rtl/>
+        </w:rPr>
+        <w:t>בדקו והדגימו את הפתרון שלכם.</w:t>
       </w:r>
     </w:p>
     <w:p>
@@ -212,31 +207,126 @@
         <w:rPr>
           <w:rtl/>
         </w:rPr>
-        <w:t>, המקבלת כקלט מבנה-נתונים עמוק כלשהו המורכב ממילונים, רשימות, קבוצות,  ו-</w:t>
+        <w:t>, המקבלת כקלט מבנה-נתונים עמוק כלשהו המורכב מ</w:t>
+      </w:r>
+      <w:r>
+        <w:rPr>
+          <w:rFonts w:hint="cs"/>
+          <w:rtl/>
+        </w:rPr>
+        <w:t>רשימות (</w:t>
+      </w:r>
+      <w:r>
+        <w:t>list</w:t>
+      </w:r>
+      <w:r>
+        <w:rPr>
+          <w:rFonts w:hint="cs"/>
+          <w:rtl/>
+        </w:rPr>
+        <w:t>), טאפלים (</w:t>
       </w:r>
       <w:r>
         <w:t>tuple</w:t>
       </w:r>
       <w:r>
         <w:rPr>
-          <w:rtl/>
-        </w:rPr>
-        <w:t xml:space="preserve">, ומדפיסה אותו כאשר הוא מסודר בכל הרמות (הערכים במילון בסדר עולה של המפתחות, והערכים ברשימות / קבוצות / </w:t>
-      </w:r>
-      <w:r>
-        <w:t>tuple</w:t>
-      </w:r>
-      <w:r>
-        <w:rPr>
-          <w:rtl/>
-        </w:rPr>
-        <w:t xml:space="preserve"> מסודרים בסדר ע</w:t>
-      </w:r>
-      <w:r>
-        <w:rPr>
-          <w:rtl/>
-        </w:rPr>
-        <w:t>ולה). פורמט ההדפסה לבחירתכם. אין לשנות את הקלט.</w:t>
+          <w:rFonts w:hint="cs"/>
+          <w:rtl/>
+        </w:rPr>
+        <w:t xml:space="preserve">), </w:t>
+      </w:r>
+      <w:r>
+        <w:rPr>
+          <w:rtl/>
+        </w:rPr>
+        <w:t>קבוצות</w:t>
+      </w:r>
+      <w:r>
+        <w:rPr>
+          <w:rFonts w:hint="cs"/>
+          <w:rtl/>
+        </w:rPr>
+        <w:t xml:space="preserve"> (</w:t>
+      </w:r>
+      <w:r>
+        <w:t>set</w:t>
+      </w:r>
+      <w:r>
+        <w:rPr>
+          <w:rFonts w:hint="cs"/>
+          <w:rtl/>
+        </w:rPr>
+        <w:t>), ומילונים (</w:t>
+      </w:r>
+      <w:r>
+        <w:t>dict</w:t>
+      </w:r>
+      <w:r>
+        <w:rPr>
+          <w:rFonts w:hint="cs"/>
+          <w:rtl/>
+        </w:rPr>
+        <w:t>)</w:t>
+      </w:r>
+      <w:r>
+        <w:rPr>
+          <w:rtl/>
+        </w:rPr>
+        <w:t>,</w:t>
+      </w:r>
+      <w:r>
+        <w:rPr>
+          <w:rFonts w:hint="cs"/>
+          <w:rtl/>
+        </w:rPr>
+        <w:t xml:space="preserve"> </w:t>
+      </w:r>
+      <w:r>
+        <w:rPr>
+          <w:rtl/>
+        </w:rPr>
+        <w:t xml:space="preserve">ומדפיסה אותו כאשר הוא מסודר בכל הרמות (הערכים </w:t>
+      </w:r>
+      <w:r>
+        <w:rPr>
+          <w:rFonts w:hint="cs"/>
+          <w:rtl/>
+        </w:rPr>
+        <w:t xml:space="preserve">ברשימות, טאפלים וקבוצות מסודרים בסדר עולה; הערכים במילון מסודרים בסדר עולה של המפתחות). </w:t>
+      </w:r>
+      <w:r>
+        <w:rPr>
+          <w:rtl/>
+        </w:rPr>
+        <w:t xml:space="preserve">פורמט ההדפסה לבחירתכם. </w:t>
+      </w:r>
+      <w:r>
+        <w:rPr>
+          <w:rFonts w:hint="cs"/>
+          <w:rtl/>
+        </w:rPr>
+        <w:t xml:space="preserve">הפונקציה </w:t>
+      </w:r>
+      <w:r>
+        <w:rPr>
+          <w:rFonts w:hint="cs"/>
+          <w:rtl/>
+        </w:rPr>
+        <w:t xml:space="preserve">שלכם </w:t>
+      </w:r>
+      <w:r>
+        <w:rPr>
+          <w:rFonts w:hint="cs"/>
+          <w:rtl/>
+        </w:rPr>
+        <w:t xml:space="preserve">לא צריכה לשנות </w:t>
+      </w:r>
+      <w:r>
+        <w:rPr>
+          <w:rtl/>
+        </w:rPr>
+        <w:t>את הקלט.</w:t>
       </w:r>
     </w:p>
     <w:p>
@@ -252,13 +342,7 @@
         <w:bidi w:val="0"/>
       </w:pPr>
       <w:r>
-        <w:t xml:space="preserve">x = {"a": 5, "c": 6, "b": [1, </w:t>
-      </w:r>
-      <w:r>
-        <w:t>3, 2, 4</w:t>
-      </w:r>
-      <w:r>
-        <w:t>]}</w:t>
+        <w:t>x = {"a": 5, "c": 6, "b": [1, 3, 2, 4]}</w:t>
       </w:r>
     </w:p>
     <w:p>
@@ -266,7 +350,13 @@
         <w:bidi w:val="0"/>
       </w:pPr>
       <w:r>
-        <w:t>print_sorted(x)  # returns e.g. {"a":5, "b":[1,2,3,4], "c":6}</w:t>
+        <w:t xml:space="preserve">print_sorted(x)  # </w:t>
+      </w:r>
+      <w:r>
+        <w:t>prints</w:t>
+      </w:r>
+      <w:r>
+        <w:t xml:space="preserve"> e.g. {"a":5, "b":[1,2,3,4], "c":6}</w:t>
       </w:r>
     </w:p>
     <w:p>
@@ -283,22 +373,24 @@
         <w:rPr>
           <w:rtl/>
         </w:rPr>
-        <w:t xml:space="preserve">; </w:t>
-      </w:r>
-      <w:r>
-        <w:rPr>
-          <w:rtl/>
-        </w:rPr>
-        <w:t>הפונקציה שלכם צריכה לטפל במבנים בעומק כלשהו</w:t>
-      </w:r>
-      <w:r>
-        <w:rPr>
-          <w:rtl/>
-        </w:rPr>
-        <w:t>.</w:t>
-      </w:r>
-    </w:p>
-    <w:p/>
+        <w:t>; הפונקציה שלכם צריכה לטפל במבנים בעומק כלשהו.</w:t>
+      </w:r>
+    </w:p>
+    <w:p>
+      <w:pPr>
+        <w:rPr>
+          <w:rFonts w:hint="cs"/>
+          <w:rtl/>
+        </w:rPr>
+      </w:pPr>
+      <w:r>
+        <w:rPr>
+          <w:rFonts w:hint="cs"/>
+          <w:rtl/>
+        </w:rPr>
+        <w:t>בדקו והדגימו את הפתרון שלכם.</w:t>
+      </w:r>
+    </w:p>
     <w:p>
       <w:pPr>
         <w:pStyle w:val="Heading2"/>
@@ -349,47 +441,13 @@
           <w:iCs/>
           <w:rtl/>
         </w:rPr>
-        <w:t>שיטת ניוטון</w:t>
-      </w:r>
-      <w:r>
-        <w:rPr>
-          <w:i/>
-          <w:iCs/>
-          <w:rtl/>
-        </w:rPr>
-        <w:t>-</w:t>
-      </w:r>
-      <w:r>
-        <w:rPr>
-          <w:i/>
-          <w:iCs/>
-          <w:rtl/>
-        </w:rPr>
-        <w:t xml:space="preserve">רפסון </w:t>
-      </w:r>
-      <w:r>
-        <w:rPr>
-          <w:rtl/>
-        </w:rPr>
-        <w:t>היא שיטה למציאת שורש של פונקציה ממשית כלשהי</w:t>
-      </w:r>
-      <w:r>
-        <w:rPr>
-          <w:rtl/>
-        </w:rPr>
-        <w:t xml:space="preserve">. </w:t>
-      </w:r>
-      <w:r>
-        <w:rPr>
-          <w:rtl/>
-        </w:rPr>
-        <w:t>אפשר למצוא בויקיפדיה הסבר על אופן פעולת הפונקציה</w:t>
-      </w:r>
-      <w:r>
-        <w:rPr>
-          <w:rtl/>
-        </w:rPr>
-        <w:t>.</w:t>
+        <w:t xml:space="preserve">שיטת ניוטון-רפסון </w:t>
+      </w:r>
+      <w:r>
+        <w:rPr>
+          <w:rtl/>
+        </w:rPr>
+        <w:t>היא שיטה למציאת שורש של פונקציה ממשית כלשהי. אפשר למצוא בויקיפדיה הסבר על אופן פעולת הפונקציה.</w:t>
       </w:r>
     </w:p>
     <w:p>
@@ -406,61 +464,7 @@
         <w:rPr>
           <w:rtl/>
         </w:rPr>
-        <w:t xml:space="preserve">, </w:t>
-      </w:r>
-      <w:r>
-        <w:rPr>
-          <w:rtl/>
-        </w:rPr>
-        <w:t>המקבלת פונקציה ממשית כלשהי ושני מספרים ממשיים</w:t>
-      </w:r>
-      <w:r>
-        <w:rPr>
-          <w:rtl/>
-        </w:rPr>
-        <w:t xml:space="preserve">, </w:t>
-      </w:r>
-      <w:r>
-        <w:rPr>
-          <w:rtl/>
-        </w:rPr>
-        <w:t>ומוצאת שורש שלה בתחום המוגדר ע</w:t>
-      </w:r>
-      <w:r>
-        <w:rPr>
-          <w:rtl/>
-        </w:rPr>
-        <w:t>"</w:t>
-      </w:r>
-      <w:r>
-        <w:rPr>
-          <w:rtl/>
-        </w:rPr>
-        <w:t>י המספרים</w:t>
-      </w:r>
-      <w:r>
-        <w:rPr>
-          <w:rtl/>
-        </w:rPr>
-        <w:t xml:space="preserve">. </w:t>
-      </w:r>
-      <w:r>
-        <w:rPr>
-          <w:rtl/>
-        </w:rPr>
-        <w:t>אפשר להניח שלפונקציה אכן יש שו</w:t>
-      </w:r>
-      <w:r>
-        <w:rPr>
-          <w:rtl/>
-        </w:rPr>
-        <w:t>רש בתחום זה</w:t>
-      </w:r>
-      <w:r>
-        <w:rPr>
-          <w:rtl/>
-        </w:rPr>
-        <w:t xml:space="preserve">. </w:t>
+        <w:t xml:space="preserve">, המקבלת פונקציה ממשית כלשהי ושני מספרים ממשיים, ומוצאת שורש שלה בתחום המוגדר ע"י המספרים. אפשר להניח שלפונקציה אכן יש שורש בתחום זה. </w:t>
       </w:r>
     </w:p>
     <w:p>
@@ -469,13 +473,7 @@
           <w:rtl/>
         </w:rPr>
         <w:lastRenderedPageBreak/>
-        <w:t>דוגמה</w:t>
-      </w:r>
-      <w:r>
-        <w:rPr>
-          <w:rtl/>
-        </w:rPr>
-        <w:t>:</w:t>
+        <w:t>דוגמה:</w:t>
       </w:r>
     </w:p>
     <w:p>
@@ -488,12 +486,18 @@
     </w:p>
     <w:p>
       <w:pPr>
-        <w:bidi w:val="0"/>
+        <w:rPr>
+          <w:rtl/>
+        </w:rPr>
       </w:pPr>
     </w:p>
     <w:p>
       <w:pPr>
         <w:pStyle w:val="Heading2"/>
+        <w:rPr>
+          <w:rFonts w:hint="cs"/>
+          <w:rtl/>
+        </w:rPr>
       </w:pPr>
       <w:r>
         <w:rPr>
@@ -502,6 +506,10 @@
         <w:t xml:space="preserve">שאלה </w:t>
       </w:r>
       <w:r>
+        <w:rPr>
+          <w:rFonts w:hint="cs"/>
+          <w:rtl/>
+        </w:rPr>
         <w:t>4</w:t>
       </w:r>
       <w:r>
@@ -515,138 +523,14 @@
           <w:rFonts w:hint="cs"/>
           <w:rtl/>
         </w:rPr>
-        <w:t>כתיבת תיעוד למודול</w:t>
-      </w:r>
-    </w:p>
-    <w:p>
-      <w:pPr>
-        <w:rPr>
-          <w:rtl/>
-        </w:rPr>
-      </w:pPr>
+        <w:t xml:space="preserve">משחק </w:t>
+      </w:r>
       <w:r>
         <w:rPr>
           <w:rFonts w:hint="cs"/>
           <w:rtl/>
         </w:rPr>
-        <w:t xml:space="preserve">כתבו פונקציה, המקבלת כקלט מודול פייתון כלשהו ושם קובץ, ויוצרת קובץ </w:t>
-      </w:r>
-      <w:r>
-        <w:t>HTML</w:t>
-      </w:r>
-      <w:r>
-        <w:rPr>
-          <w:rFonts w:hint="cs"/>
-          <w:rtl/>
-        </w:rPr>
-        <w:t xml:space="preserve"> המתעד את המודול:</w:t>
-      </w:r>
-      <w:r>
-        <w:rPr>
-          <w:rFonts w:hint="cs"/>
-        </w:rPr>
-        <w:t xml:space="preserve"> </w:t>
-      </w:r>
-      <w:r>
-        <w:rPr>
-          <w:rFonts w:hint="cs"/>
-          <w:rtl/>
-        </w:rPr>
-        <w:t>שמות הפונקציות שיש במודל,  והתיעוד של כל פונקציה. דוגמה לשימוש:</w:t>
-      </w:r>
-    </w:p>
-    <w:p>
-      <w:pPr>
-        <w:bidi w:val="0"/>
-      </w:pPr>
-      <w:r>
-        <w:t>import mymodule</w:t>
-      </w:r>
-    </w:p>
-    <w:p>
-      <w:pPr>
-        <w:bidi w:val="0"/>
-      </w:pPr>
-      <w:r>
-        <w:t>doc_to_html(mymodule, “mydoc.html”)</w:t>
-      </w:r>
-    </w:p>
-    <w:p>
-      <w:pPr>
-        <w:rPr>
-          <w:rFonts w:hint="cs"/>
-          <w:rtl/>
-        </w:rPr>
-      </w:pPr>
-      <w:r>
-        <w:rPr>
-          <w:rFonts w:hint="cs"/>
-          <w:rtl/>
-        </w:rPr>
-        <w:t xml:space="preserve">לאחר ביצוע הפקודה, הקובץ </w:t>
-      </w:r>
-      <w:r>
-        <w:t>mydoc.html</w:t>
-      </w:r>
-      <w:r>
-        <w:rPr>
-          <w:rFonts w:hint="cs"/>
-          <w:rtl/>
-        </w:rPr>
-        <w:t xml:space="preserve"> יכיל את תיעוד המודול.</w:t>
-      </w:r>
-    </w:p>
-    <w:p>
-      <w:pPr>
-        <w:rPr>
-          <w:rFonts w:hint="cs"/>
-          <w:rtl/>
-        </w:rPr>
-      </w:pPr>
-      <w:r>
-        <w:rPr>
-          <w:rFonts w:hint="cs"/>
-          <w:rtl/>
-        </w:rPr>
-        <w:t>הדגימו את הפונקציה שלכם.</w:t>
-      </w:r>
-    </w:p>
-    <w:p>
-      <w:pPr>
-        <w:rPr>
-          <w:rtl/>
-        </w:rPr>
-      </w:pPr>
-    </w:p>
-    <w:p>
-      <w:pPr>
-        <w:pStyle w:val="Heading2"/>
-      </w:pPr>
-      <w:r>
-        <w:rPr>
-          <w:rtl/>
-        </w:rPr>
-        <w:t xml:space="preserve">שאלה </w:t>
-      </w:r>
-      <w:r>
-        <w:rPr>
-          <w:rFonts w:hint="cs"/>
-          <w:rtl/>
-        </w:rPr>
-        <w:t>5</w:t>
-      </w:r>
-      <w:r>
-        <w:rPr>
-          <w:rtl/>
-        </w:rPr>
-        <w:t xml:space="preserve">: </w:t>
-      </w:r>
-      <w:r>
-        <w:rPr>
-          <w:rFonts w:hint="cs"/>
-          <w:rtl/>
-        </w:rPr>
-        <w:t>משחק קוד</w:t>
+        <w:t>תיכנות</w:t>
       </w:r>
     </w:p>
     <w:p>
@@ -681,6 +565,11 @@
       </w:hyperlink>
     </w:p>
     <w:p>
+      <w:pPr>
+        <w:rPr>
+          <w:rtl/>
+        </w:rPr>
+      </w:pPr>
       <w:r>
         <w:rPr>
           <w:rtl/>
@@ -688,6 +577,7 @@
         <w:t>ופתרו אותה בעזרת פייתון.</w:t>
       </w:r>
     </w:p>
+    <w:p/>
     <w:sectPr>
       <w:headerReference w:type="default" r:id="rId7"/>
       <w:footerReference w:type="default" r:id="rId8"/>
@@ -812,7 +702,7 @@
         </mc:Choice>
         <mc:Fallback>
           <w:pict>
-            <v:shape w14:anchorId="106FA550" id="צורה אוטומטית 21" o:spid="_x0000_s1026" style="position:absolute;margin-left:0;margin-top:0;width:434.7pt;height:.25pt;flip:x;z-index:-503316477;visibility:visible;mso-wrap-style:square;mso-wrap-distance-left:0;mso-wrap-distance-top:0;mso-wrap-distance-right:0;mso-wrap-distance-bottom:0;mso-position-horizontal:center;mso-position-horizontal-relative:margin;mso-position-vertical:center;mso-position-vertical-relative:text;v-text-anchor:top" coordsize="21600,21600" o:gfxdata="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" path="m,l21600,21600e" filled="f" strokecolor="#95b3d7 [1940]" strokeweight=".35mm">
+            <v:shape w14:anchorId="70F9FC3A" id="צורה אוטומטית 21" o:spid="_x0000_s1026" style="position:absolute;margin-left:0;margin-top:0;width:434.7pt;height:.25pt;flip:x;z-index:-503316477;visibility:visible;mso-wrap-style:square;mso-wrap-distance-left:0;mso-wrap-distance-top:0;mso-wrap-distance-right:0;mso-wrap-distance-bottom:0;mso-position-horizontal:center;mso-position-horizontal-relative:margin;mso-position-vertical:center;mso-position-vertical-relative:text;v-text-anchor:top" coordsize="21600,21600" o:gfxdata="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" path="m,l21600,21600e" filled="f" strokecolor="#95b3d7 [1940]" strokeweight=".35mm">
               <v:path arrowok="t"/>
               <w10:wrap anchorx="margin"/>
             </v:shape>
@@ -1094,25 +984,7 @@
               <w:szCs w:val="16"/>
               <w:rtl/>
             </w:rPr>
-            <w:t>בס</w:t>
-          </w:r>
-          <w:r>
-            <w:rPr>
-              <w:color w:val="95B3D7" w:themeColor="accent1" w:themeTint="99"/>
-              <w:sz w:val="16"/>
-              <w:szCs w:val="16"/>
-              <w:rtl/>
-            </w:rPr>
-            <w:t>"</w:t>
-          </w:r>
-          <w:r>
-            <w:rPr>
-              <w:color w:val="95B3D7" w:themeColor="accent1" w:themeTint="99"/>
-              <w:sz w:val="16"/>
-              <w:szCs w:val="16"/>
-              <w:rtl/>
-            </w:rPr>
-            <w:t>ד</w:t>
+            <w:t>בס"ד</w:t>
           </w:r>
         </w:p>
         <w:p>
@@ -1132,17 +1004,7 @@
               <w:color w:val="8DB3E2" w:themeColor="text2" w:themeTint="66"/>
               <w:rtl/>
             </w:rPr>
-            <w:t xml:space="preserve">תכנות </w:t>
-          </w:r>
-          <w:r>
-            <w:rPr>
-              <w:rFonts w:asciiTheme="majorBidi" w:hAnsiTheme="majorBidi"/>
-              <w:b/>
-              <w:bCs/>
-              <w:color w:val="8DB3E2" w:themeColor="text2" w:themeTint="66"/>
-              <w:rtl/>
-            </w:rPr>
-            <w:t>אלגוריתמים מחקריים</w:t>
+            <w:t>תכנות אלגוריתמים מחקריים</w:t>
           </w:r>
           <w:r>
             <w:rPr>
@@ -1199,25 +1061,7 @@
               <w:szCs w:val="18"/>
               <w:rtl/>
             </w:rPr>
-            <w:t>ד</w:t>
-          </w:r>
-          <w:r>
-            <w:rPr>
-              <w:color w:val="95B3D7" w:themeColor="accent1" w:themeTint="99"/>
-              <w:sz w:val="18"/>
-              <w:szCs w:val="18"/>
-              <w:rtl/>
-            </w:rPr>
-            <w:t>"</w:t>
-          </w:r>
-          <w:r>
-            <w:rPr>
-              <w:color w:val="95B3D7" w:themeColor="accent1" w:themeTint="99"/>
-              <w:sz w:val="18"/>
-              <w:szCs w:val="18"/>
-              <w:rtl/>
-            </w:rPr>
-            <w:t>ר סגל הלוי דוד אראל</w:t>
+            <w:t>ד"ר סגל הלוי דוד אראל</w:t>
           </w:r>
         </w:p>
       </w:tc>

</xml_diff>